<commit_message>
Init repo: README, requirements, .gitignore y código
</commit_message>
<xml_diff>
--- a/manuales importantes/montar a produccion servicio.docx
+++ b/manuales importantes/montar a produccion servicio.docx
@@ -767,7 +767,11 @@
         <w:t>Dependencia</w:t>
       </w:r>
     </w:p>
-    <w:p/>
+    <w:p>
+      <w:r>
+        <w:t xml:space="preserve">Lo que debe tener instalado </w:t>
+      </w:r>
+    </w:p>
     <w:p>
       <w:r>
         <w:rPr>
@@ -775,9 +779,9 @@
         </w:rPr>
         <w:lastRenderedPageBreak/>
         <w:drawing>
-          <wp:inline distT="0" distB="0" distL="0" distR="0" wp14:anchorId="151C7C0F" wp14:editId="226F8A23">
-            <wp:extent cx="5400040" cy="1407160"/>
-            <wp:effectExtent l="0" t="0" r="0" b="2540"/>
+          <wp:inline distT="0" distB="0" distL="0" distR="0" wp14:anchorId="151C7C0F" wp14:editId="3E5566A5">
+            <wp:extent cx="5678281" cy="1479665"/>
+            <wp:effectExtent l="0" t="0" r="0" b="6350"/>
             <wp:docPr id="812684205" name="Imagen 1" descr="Texto&#10;&#10;Descripción generada automáticamente"/>
             <wp:cNvGraphicFramePr>
               <a:graphicFrameLocks xmlns:a="http://schemas.openxmlformats.org/drawingml/2006/main" noChangeAspect="1"/>
@@ -798,19 +802,346 @@
                   <pic:spPr>
                     <a:xfrm>
                       <a:off x="0" y="0"/>
-                      <a:ext cx="5400040" cy="1407160"/>
-                    </a:xfrm>
-                    <a:prstGeom prst="rect">
-                      <a:avLst/>
-                    </a:prstGeom>
-                  </pic:spPr>
-                </pic:pic>
-              </a:graphicData>
-            </a:graphic>
-          </wp:inline>
-        </w:drawing>
-      </w:r>
-    </w:p>
+                      <a:ext cx="5706804" cy="1487098"/>
+                    </a:xfrm>
+                    <a:prstGeom prst="rect">
+                      <a:avLst/>
+                    </a:prstGeom>
+                  </pic:spPr>
+                </pic:pic>
+              </a:graphicData>
+            </a:graphic>
+          </wp:inline>
+        </w:drawing>
+      </w:r>
+    </w:p>
+    <w:p/>
+    <w:p>
+      <w:proofErr w:type="spellStart"/>
+      <w:r>
+        <w:t>Waitress</w:t>
+      </w:r>
+      <w:proofErr w:type="spellEnd"/>
+    </w:p>
+    <w:p>
+      <w:r>
+        <w:rPr>
+          <w:noProof/>
+        </w:rPr>
+        <w:drawing>
+          <wp:inline distT="0" distB="0" distL="0" distR="0" wp14:anchorId="6780F17F" wp14:editId="14CAFAB1">
+            <wp:extent cx="5400040" cy="2693670"/>
+            <wp:effectExtent l="0" t="0" r="0" b="0"/>
+            <wp:docPr id="383253968" name="Imagen 1"/>
+            <wp:cNvGraphicFramePr>
+              <a:graphicFrameLocks xmlns:a="http://schemas.openxmlformats.org/drawingml/2006/main" noChangeAspect="1"/>
+            </wp:cNvGraphicFramePr>
+            <a:graphic xmlns:a="http://schemas.openxmlformats.org/drawingml/2006/main">
+              <a:graphicData uri="http://schemas.openxmlformats.org/drawingml/2006/picture">
+                <pic:pic xmlns:pic="http://schemas.openxmlformats.org/drawingml/2006/picture">
+                  <pic:nvPicPr>
+                    <pic:cNvPr id="383253968" name=""/>
+                    <pic:cNvPicPr/>
+                  </pic:nvPicPr>
+                  <pic:blipFill>
+                    <a:blip r:embed="rId22"/>
+                    <a:stretch>
+                      <a:fillRect/>
+                    </a:stretch>
+                  </pic:blipFill>
+                  <pic:spPr>
+                    <a:xfrm>
+                      <a:off x="0" y="0"/>
+                      <a:ext cx="5400040" cy="2693670"/>
+                    </a:xfrm>
+                    <a:prstGeom prst="rect">
+                      <a:avLst/>
+                    </a:prstGeom>
+                  </pic:spPr>
+                </pic:pic>
+              </a:graphicData>
+            </a:graphic>
+          </wp:inline>
+        </w:drawing>
+      </w:r>
+    </w:p>
+    <w:p/>
+    <w:p>
+      <w:r>
+        <w:t>(</w:t>
+      </w:r>
+      <w:proofErr w:type="spellStart"/>
+      <w:r>
+        <w:t>venv</w:t>
+      </w:r>
+      <w:proofErr w:type="spellEnd"/>
+      <w:r>
+        <w:t xml:space="preserve">) C:\cheklistexperiencia\src&gt;waitress-serve --listen=0.0.0.0:5000 </w:t>
+      </w:r>
+      <w:proofErr w:type="spellStart"/>
+      <w:r>
+        <w:t>guardar:</w:t>
+      </w:r>
+      <w:proofErr w:type="gramStart"/>
+      <w:r>
+        <w:t>app</w:t>
+      </w:r>
+      <w:proofErr w:type="spellEnd"/>
+      <w:proofErr w:type="gramEnd"/>
+    </w:p>
+    <w:p>
+      <w:proofErr w:type="spellStart"/>
+      <w:proofErr w:type="gramStart"/>
+      <w:r>
+        <w:t>INFO:waitress</w:t>
+      </w:r>
+      <w:proofErr w:type="gramEnd"/>
+      <w:r>
+        <w:t>:Serving</w:t>
+      </w:r>
+      <w:proofErr w:type="spellEnd"/>
+      <w:r>
+        <w:t xml:space="preserve"> </w:t>
+      </w:r>
+      <w:proofErr w:type="spellStart"/>
+      <w:r>
+        <w:t>on</w:t>
+      </w:r>
+      <w:proofErr w:type="spellEnd"/>
+      <w:r>
+        <w:t xml:space="preserve"> http://0.0.0.0:5000</w:t>
+      </w:r>
+    </w:p>
+    <w:p>
+      <w:r>
+        <w:t>PDF generado correctamente.</w:t>
+      </w:r>
+    </w:p>
+    <w:p/>
+    <w:p>
+      <w:r>
+        <w:t>(</w:t>
+      </w:r>
+      <w:proofErr w:type="spellStart"/>
+      <w:r>
+        <w:t>venv</w:t>
+      </w:r>
+      <w:proofErr w:type="spellEnd"/>
+      <w:r>
+        <w:t xml:space="preserve">) C:\cheklistexperiencia\src&gt;start /B </w:t>
+      </w:r>
+      <w:proofErr w:type="spellStart"/>
+      <w:r>
+        <w:t>waitress</w:t>
+      </w:r>
+      <w:proofErr w:type="spellEnd"/>
+      <w:r>
+        <w:t xml:space="preserve">-serve --listen=0.0.0.0:5000 </w:t>
+      </w:r>
+      <w:proofErr w:type="spellStart"/>
+      <w:r>
+        <w:t>guardar:</w:t>
+      </w:r>
+      <w:proofErr w:type="gramStart"/>
+      <w:r>
+        <w:t>app</w:t>
+      </w:r>
+      <w:proofErr w:type="spellEnd"/>
+      <w:proofErr w:type="gramEnd"/>
+      <w:r>
+        <w:t xml:space="preserve"> &amp;</w:t>
+      </w:r>
+    </w:p>
+    <w:p>
+      <w:r>
+        <w:t>(</w:t>
+      </w:r>
+      <w:proofErr w:type="spellStart"/>
+      <w:r>
+        <w:t>venv</w:t>
+      </w:r>
+      <w:proofErr w:type="spellEnd"/>
+      <w:r>
+        <w:t>) C:\cheklistexperiencia\src&gt;</w:t>
+      </w:r>
+      <w:proofErr w:type="gramStart"/>
+      <w:r>
+        <w:t>INFO:waitress</w:t>
+      </w:r>
+      <w:proofErr w:type="gramEnd"/>
+      <w:r>
+        <w:t xml:space="preserve">:Serving </w:t>
+      </w:r>
+      <w:proofErr w:type="spellStart"/>
+      <w:r>
+        <w:t>on</w:t>
+      </w:r>
+      <w:proofErr w:type="spellEnd"/>
+      <w:r>
+        <w:t xml:space="preserve"> </w:t>
+      </w:r>
+      <w:hyperlink r:id="rId23" w:history="1">
+        <w:r>
+          <w:rPr>
+            <w:rStyle w:val="Hipervnculo"/>
+          </w:rPr>
+          <w:t>http://0.0.0.0:5000</w:t>
+        </w:r>
+      </w:hyperlink>
+    </w:p>
+    <w:p/>
+    <w:p>
+      <w:r>
+        <w:rPr>
+          <w:noProof/>
+        </w:rPr>
+        <w:lastRenderedPageBreak/>
+        <w:drawing>
+          <wp:inline distT="0" distB="0" distL="0" distR="0" wp14:anchorId="0C6202BD" wp14:editId="7F5B4D09">
+            <wp:extent cx="5400040" cy="2937510"/>
+            <wp:effectExtent l="0" t="0" r="0" b="0"/>
+            <wp:docPr id="1485303720" name="Imagen 1"/>
+            <wp:cNvGraphicFramePr>
+              <a:graphicFrameLocks xmlns:a="http://schemas.openxmlformats.org/drawingml/2006/main" noChangeAspect="1"/>
+            </wp:cNvGraphicFramePr>
+            <a:graphic xmlns:a="http://schemas.openxmlformats.org/drawingml/2006/main">
+              <a:graphicData uri="http://schemas.openxmlformats.org/drawingml/2006/picture">
+                <pic:pic xmlns:pic="http://schemas.openxmlformats.org/drawingml/2006/picture">
+                  <pic:nvPicPr>
+                    <pic:cNvPr id="1485303720" name=""/>
+                    <pic:cNvPicPr/>
+                  </pic:nvPicPr>
+                  <pic:blipFill>
+                    <a:blip r:embed="rId24"/>
+                    <a:stretch>
+                      <a:fillRect/>
+                    </a:stretch>
+                  </pic:blipFill>
+                  <pic:spPr>
+                    <a:xfrm>
+                      <a:off x="0" y="0"/>
+                      <a:ext cx="5400040" cy="2937510"/>
+                    </a:xfrm>
+                    <a:prstGeom prst="rect">
+                      <a:avLst/>
+                    </a:prstGeom>
+                  </pic:spPr>
+                </pic:pic>
+              </a:graphicData>
+            </a:graphic>
+          </wp:inline>
+        </w:drawing>
+      </w:r>
+    </w:p>
+    <w:p>
+      <w:pPr>
+        <w:rPr>
+          <w:color w:val="000000" w:themeColor="text1"/>
+        </w:rPr>
+      </w:pPr>
+      <w:r>
+        <w:rPr>
+          <w:color w:val="000000" w:themeColor="text1"/>
+          <w:highlight w:val="lightGray"/>
+        </w:rPr>
+        <w:t>Finalizar el proceso</w:t>
+      </w:r>
+    </w:p>
+    <w:p>
+      <w:r>
+        <w:rPr>
+          <w:noProof/>
+        </w:rPr>
+        <w:drawing>
+          <wp:inline distT="0" distB="0" distL="0" distR="0" wp14:anchorId="79350C7E" wp14:editId="6A485AAC">
+            <wp:extent cx="5400040" cy="4173855"/>
+            <wp:effectExtent l="0" t="0" r="0" b="0"/>
+            <wp:docPr id="1175732859" name="Imagen 1" descr="Texto, Carta&#10;&#10;Descripción generada automáticamente"/>
+            <wp:cNvGraphicFramePr>
+              <a:graphicFrameLocks xmlns:a="http://schemas.openxmlformats.org/drawingml/2006/main" noChangeAspect="1"/>
+            </wp:cNvGraphicFramePr>
+            <a:graphic xmlns:a="http://schemas.openxmlformats.org/drawingml/2006/main">
+              <a:graphicData uri="http://schemas.openxmlformats.org/drawingml/2006/picture">
+                <pic:pic xmlns:pic="http://schemas.openxmlformats.org/drawingml/2006/picture">
+                  <pic:nvPicPr>
+                    <pic:cNvPr id="1175732859" name="Imagen 1" descr="Texto, Carta&#10;&#10;Descripción generada automáticamente"/>
+                    <pic:cNvPicPr/>
+                  </pic:nvPicPr>
+                  <pic:blipFill>
+                    <a:blip r:embed="rId25"/>
+                    <a:stretch>
+                      <a:fillRect/>
+                    </a:stretch>
+                  </pic:blipFill>
+                  <pic:spPr>
+                    <a:xfrm>
+                      <a:off x="0" y="0"/>
+                      <a:ext cx="5400040" cy="4173855"/>
+                    </a:xfrm>
+                    <a:prstGeom prst="rect">
+                      <a:avLst/>
+                    </a:prstGeom>
+                  </pic:spPr>
+                </pic:pic>
+              </a:graphicData>
+            </a:graphic>
+          </wp:inline>
+        </w:drawing>
+      </w:r>
+    </w:p>
+    <w:p>
+      <w:r>
+        <w:t xml:space="preserve">Instalación del </w:t>
+      </w:r>
+      <w:proofErr w:type="spellStart"/>
+      <w:r>
+        <w:t>reportlab</w:t>
+      </w:r>
+      <w:proofErr w:type="spellEnd"/>
+    </w:p>
+    <w:p>
+      <w:r>
+        <w:rPr>
+          <w:noProof/>
+        </w:rPr>
+        <w:drawing>
+          <wp:inline distT="0" distB="0" distL="0" distR="0" wp14:anchorId="509E519D" wp14:editId="0D01445F">
+            <wp:extent cx="5400040" cy="798195"/>
+            <wp:effectExtent l="0" t="0" r="0" b="1905"/>
+            <wp:docPr id="1581373439" name="Imagen 1"/>
+            <wp:cNvGraphicFramePr>
+              <a:graphicFrameLocks xmlns:a="http://schemas.openxmlformats.org/drawingml/2006/main" noChangeAspect="1"/>
+            </wp:cNvGraphicFramePr>
+            <a:graphic xmlns:a="http://schemas.openxmlformats.org/drawingml/2006/main">
+              <a:graphicData uri="http://schemas.openxmlformats.org/drawingml/2006/picture">
+                <pic:pic xmlns:pic="http://schemas.openxmlformats.org/drawingml/2006/picture">
+                  <pic:nvPicPr>
+                    <pic:cNvPr id="1581373439" name=""/>
+                    <pic:cNvPicPr/>
+                  </pic:nvPicPr>
+                  <pic:blipFill>
+                    <a:blip r:embed="rId26"/>
+                    <a:stretch>
+                      <a:fillRect/>
+                    </a:stretch>
+                  </pic:blipFill>
+                  <pic:spPr>
+                    <a:xfrm>
+                      <a:off x="0" y="0"/>
+                      <a:ext cx="5400040" cy="798195"/>
+                    </a:xfrm>
+                    <a:prstGeom prst="rect">
+                      <a:avLst/>
+                    </a:prstGeom>
+                  </pic:spPr>
+                </pic:pic>
+              </a:graphicData>
+            </a:graphic>
+          </wp:inline>
+        </w:drawing>
+      </w:r>
+    </w:p>
+    <w:p/>
     <w:sectPr>
       <w:pgSz w:w="11906" w:h="16838"/>
       <w:pgMar w:top="1417" w:right="1701" w:bottom="1417" w:left="1701" w:header="708" w:footer="708" w:gutter="0"/>
@@ -1249,6 +1580,29 @@
     <w:semiHidden/>
     <w:unhideWhenUsed/>
   </w:style>
+  <w:style w:type="character" w:styleId="Hipervnculo">
+    <w:name w:val="Hyperlink"/>
+    <w:basedOn w:val="Fuentedeprrafopredeter"/>
+    <w:uiPriority w:val="99"/>
+    <w:unhideWhenUsed/>
+    <w:rsid w:val="004A0BA6"/>
+    <w:rPr>
+      <w:color w:val="0563C1" w:themeColor="hyperlink"/>
+      <w:u w:val="single"/>
+    </w:rPr>
+  </w:style>
+  <w:style w:type="character" w:styleId="Mencinsinresolver">
+    <w:name w:val="Unresolved Mention"/>
+    <w:basedOn w:val="Fuentedeprrafopredeter"/>
+    <w:uiPriority w:val="99"/>
+    <w:semiHidden/>
+    <w:unhideWhenUsed/>
+    <w:rsid w:val="004A0BA6"/>
+    <w:rPr>
+      <w:color w:val="605E5C"/>
+      <w:shd w:val="clear" w:color="auto" w:fill="E1DFDD"/>
+    </w:rPr>
+  </w:style>
 </w:styles>
 </file>
 

</xml_diff>